<commit_message>
Edited docx and pdf
Edited docx and pdf
</commit_message>
<xml_diff>
--- a/HR_Analytics - Attrition prediction.docx
+++ b/HR_Analytics - Attrition prediction.docx
@@ -393,21 +393,12 @@
                       <w:szCs w:val="24"/>
                     </w:rPr>
                   </w:pPr>
-                  <w:proofErr w:type="spellStart"/>
                   <w:r>
                     <w:rPr>
                       <w:sz w:val="32"/>
                       <w:szCs w:val="24"/>
                     </w:rPr>
-                    <w:t>Ментор</w:t>
-                  </w:r>
-                  <w:proofErr w:type="spellEnd"/>
-                  <w:r>
-                    <w:rPr>
-                      <w:sz w:val="32"/>
-                      <w:szCs w:val="24"/>
-                    </w:rPr>
-                    <w:t>:</w:t>
+                    <w:t>Ментор:</w:t>
                   </w:r>
                   <w:r>
                     <w:rPr>
@@ -415,48 +406,8 @@
                       <w:szCs w:val="24"/>
                     </w:rPr>
                     <w:br/>
+                    <w:t>др Бранко Арсић</w:t>
                   </w:r>
-                  <w:proofErr w:type="spellStart"/>
-                  <w:r>
-                    <w:rPr>
-                      <w:sz w:val="32"/>
-                      <w:szCs w:val="24"/>
-                    </w:rPr>
-                    <w:t>др</w:t>
-                  </w:r>
-                  <w:proofErr w:type="spellEnd"/>
-                  <w:r>
-                    <w:rPr>
-                      <w:sz w:val="32"/>
-                      <w:szCs w:val="24"/>
-                    </w:rPr>
-                    <w:t xml:space="preserve"> </w:t>
-                  </w:r>
-                  <w:proofErr w:type="spellStart"/>
-                  <w:r>
-                    <w:rPr>
-                      <w:sz w:val="32"/>
-                      <w:szCs w:val="24"/>
-                    </w:rPr>
-                    <w:t>Бранко</w:t>
-                  </w:r>
-                  <w:proofErr w:type="spellEnd"/>
-                  <w:r>
-                    <w:rPr>
-                      <w:sz w:val="32"/>
-                      <w:szCs w:val="24"/>
-                    </w:rPr>
-                    <w:t xml:space="preserve"> </w:t>
-                  </w:r>
-                  <w:proofErr w:type="spellStart"/>
-                  <w:r>
-                    <w:rPr>
-                      <w:sz w:val="32"/>
-                      <w:szCs w:val="24"/>
-                    </w:rPr>
-                    <w:t>Арсић</w:t>
-                  </w:r>
-                  <w:proofErr w:type="spellEnd"/>
                 </w:p>
               </w:txbxContent>
             </v:textbox>
@@ -479,7 +430,6 @@
                       <w:szCs w:val="24"/>
                     </w:rPr>
                   </w:pPr>
-                  <w:proofErr w:type="spellStart"/>
                   <w:r>
                     <w:rPr>
                       <w:sz w:val="32"/>
@@ -494,7 +444,6 @@
                     </w:rPr>
                     <w:t>и</w:t>
                   </w:r>
-                  <w:proofErr w:type="spellEnd"/>
                   <w:r>
                     <w:rPr>
                       <w:sz w:val="32"/>
@@ -508,38 +457,7 @@
                       <w:szCs w:val="24"/>
                     </w:rPr>
                     <w:br/>
-                  </w:r>
-                  <w:proofErr w:type="spellStart"/>
-                  <w:r>
-                    <w:rPr>
-                      <w:sz w:val="32"/>
-                      <w:szCs w:val="24"/>
-                    </w:rPr>
-                    <w:t>Јован</w:t>
-                  </w:r>
-                  <w:proofErr w:type="spellEnd"/>
-                  <w:r>
-                    <w:rPr>
-                      <w:sz w:val="32"/>
-                      <w:szCs w:val="24"/>
-                    </w:rPr>
-                    <w:t xml:space="preserve"> </w:t>
-                  </w:r>
-                  <w:proofErr w:type="spellStart"/>
-                  <w:r>
-                    <w:rPr>
-                      <w:sz w:val="32"/>
-                      <w:szCs w:val="24"/>
-                    </w:rPr>
-                    <w:t>Радовановић</w:t>
-                  </w:r>
-                  <w:proofErr w:type="spellEnd"/>
-                  <w:r>
-                    <w:rPr>
-                      <w:sz w:val="32"/>
-                      <w:szCs w:val="24"/>
-                    </w:rPr>
-                    <w:t xml:space="preserve"> </w:t>
+                    <w:t xml:space="preserve">Јован Радовановић </w:t>
                   </w:r>
                   <w:r>
                     <w:rPr>
@@ -561,38 +479,7 @@
                       <w:szCs w:val="24"/>
                     </w:rPr>
                     <w:br/>
-                  </w:r>
-                  <w:proofErr w:type="spellStart"/>
-                  <w:r>
-                    <w:rPr>
-                      <w:sz w:val="32"/>
-                      <w:szCs w:val="24"/>
-                    </w:rPr>
-                    <w:t>Немања</w:t>
-                  </w:r>
-                  <w:proofErr w:type="spellEnd"/>
-                  <w:r>
-                    <w:rPr>
-                      <w:sz w:val="32"/>
-                      <w:szCs w:val="24"/>
-                    </w:rPr>
-                    <w:t xml:space="preserve"> </w:t>
-                  </w:r>
-                  <w:proofErr w:type="spellStart"/>
-                  <w:r>
-                    <w:rPr>
-                      <w:sz w:val="32"/>
-                      <w:szCs w:val="24"/>
-                    </w:rPr>
-                    <w:t>Тракић</w:t>
-                  </w:r>
-                  <w:proofErr w:type="spellEnd"/>
-                  <w:r>
-                    <w:rPr>
-                      <w:sz w:val="32"/>
-                      <w:szCs w:val="24"/>
-                    </w:rPr>
-                    <w:t xml:space="preserve"> 130/2018</w:t>
+                    <w:t>Немања Тракић 130/2018</w:t>
                   </w:r>
                 </w:p>
               </w:txbxContent>
@@ -19321,6 +19208,11 @@
     </w:p>
     <w:p>
       <w:pPr>
+        <w:pStyle w:val="ListParagraph"/>
+        <w:numPr>
+          <w:ilvl w:val="0"/>
+          <w:numId w:val="40"/>
+        </w:numPr>
         <w:rPr>
           <w:rStyle w:val="Heading2Char"/>
           <w:sz w:val="28"/>
@@ -33515,6 +33407,119 @@
     </w:lvl>
   </w:abstractNum>
   <w:abstractNum w:abstractNumId="22" w15:restartNumberingAfterBreak="0">
+    <w:nsid w:val="49377DA1"/>
+    <w:multiLevelType w:val="hybridMultilevel"/>
+    <w:tmpl w:val="A5043136"/>
+    <w:lvl w:ilvl="0" w:tplc="04090001">
+      <w:start w:val="1"/>
+      <w:numFmt w:val="bullet"/>
+      <w:lvlText w:val=""/>
+      <w:lvlJc w:val="left"/>
+      <w:pPr>
+        <w:ind w:left="720" w:hanging="360"/>
+      </w:pPr>
+      <w:rPr>
+        <w:rFonts w:ascii="Symbol" w:hAnsi="Symbol" w:hint="default"/>
+      </w:rPr>
+    </w:lvl>
+    <w:lvl w:ilvl="1" w:tplc="04090003" w:tentative="1">
+      <w:start w:val="1"/>
+      <w:numFmt w:val="bullet"/>
+      <w:lvlText w:val="o"/>
+      <w:lvlJc w:val="left"/>
+      <w:pPr>
+        <w:ind w:left="1440" w:hanging="360"/>
+      </w:pPr>
+      <w:rPr>
+        <w:rFonts w:ascii="Courier New" w:hAnsi="Courier New" w:cs="Courier New" w:hint="default"/>
+      </w:rPr>
+    </w:lvl>
+    <w:lvl w:ilvl="2" w:tplc="04090005" w:tentative="1">
+      <w:start w:val="1"/>
+      <w:numFmt w:val="bullet"/>
+      <w:lvlText w:val=""/>
+      <w:lvlJc w:val="left"/>
+      <w:pPr>
+        <w:ind w:left="2160" w:hanging="360"/>
+      </w:pPr>
+      <w:rPr>
+        <w:rFonts w:ascii="Wingdings" w:hAnsi="Wingdings" w:hint="default"/>
+      </w:rPr>
+    </w:lvl>
+    <w:lvl w:ilvl="3" w:tplc="04090001" w:tentative="1">
+      <w:start w:val="1"/>
+      <w:numFmt w:val="bullet"/>
+      <w:lvlText w:val=""/>
+      <w:lvlJc w:val="left"/>
+      <w:pPr>
+        <w:ind w:left="2880" w:hanging="360"/>
+      </w:pPr>
+      <w:rPr>
+        <w:rFonts w:ascii="Symbol" w:hAnsi="Symbol" w:hint="default"/>
+      </w:rPr>
+    </w:lvl>
+    <w:lvl w:ilvl="4" w:tplc="04090003" w:tentative="1">
+      <w:start w:val="1"/>
+      <w:numFmt w:val="bullet"/>
+      <w:lvlText w:val="o"/>
+      <w:lvlJc w:val="left"/>
+      <w:pPr>
+        <w:ind w:left="3600" w:hanging="360"/>
+      </w:pPr>
+      <w:rPr>
+        <w:rFonts w:ascii="Courier New" w:hAnsi="Courier New" w:cs="Courier New" w:hint="default"/>
+      </w:rPr>
+    </w:lvl>
+    <w:lvl w:ilvl="5" w:tplc="04090005" w:tentative="1">
+      <w:start w:val="1"/>
+      <w:numFmt w:val="bullet"/>
+      <w:lvlText w:val=""/>
+      <w:lvlJc w:val="left"/>
+      <w:pPr>
+        <w:ind w:left="4320" w:hanging="360"/>
+      </w:pPr>
+      <w:rPr>
+        <w:rFonts w:ascii="Wingdings" w:hAnsi="Wingdings" w:hint="default"/>
+      </w:rPr>
+    </w:lvl>
+    <w:lvl w:ilvl="6" w:tplc="04090001" w:tentative="1">
+      <w:start w:val="1"/>
+      <w:numFmt w:val="bullet"/>
+      <w:lvlText w:val=""/>
+      <w:lvlJc w:val="left"/>
+      <w:pPr>
+        <w:ind w:left="5040" w:hanging="360"/>
+      </w:pPr>
+      <w:rPr>
+        <w:rFonts w:ascii="Symbol" w:hAnsi="Symbol" w:hint="default"/>
+      </w:rPr>
+    </w:lvl>
+    <w:lvl w:ilvl="7" w:tplc="04090003" w:tentative="1">
+      <w:start w:val="1"/>
+      <w:numFmt w:val="bullet"/>
+      <w:lvlText w:val="o"/>
+      <w:lvlJc w:val="left"/>
+      <w:pPr>
+        <w:ind w:left="5760" w:hanging="360"/>
+      </w:pPr>
+      <w:rPr>
+        <w:rFonts w:ascii="Courier New" w:hAnsi="Courier New" w:cs="Courier New" w:hint="default"/>
+      </w:rPr>
+    </w:lvl>
+    <w:lvl w:ilvl="8" w:tplc="04090005" w:tentative="1">
+      <w:start w:val="1"/>
+      <w:numFmt w:val="bullet"/>
+      <w:lvlText w:val=""/>
+      <w:lvlJc w:val="left"/>
+      <w:pPr>
+        <w:ind w:left="6480" w:hanging="360"/>
+      </w:pPr>
+      <w:rPr>
+        <w:rFonts w:ascii="Wingdings" w:hAnsi="Wingdings" w:hint="default"/>
+      </w:rPr>
+    </w:lvl>
+  </w:abstractNum>
+  <w:abstractNum w:abstractNumId="23" w15:restartNumberingAfterBreak="0">
     <w:nsid w:val="49E644D2"/>
     <w:multiLevelType w:val="multilevel"/>
     <w:tmpl w:val="D1008116"/>
@@ -33627,7 +33632,7 @@
       </w:rPr>
     </w:lvl>
   </w:abstractNum>
-  <w:abstractNum w:abstractNumId="23" w15:restartNumberingAfterBreak="0">
+  <w:abstractNum w:abstractNumId="24" w15:restartNumberingAfterBreak="0">
     <w:nsid w:val="4D263753"/>
     <w:multiLevelType w:val="hybridMultilevel"/>
     <w:tmpl w:val="90CEB9C6"/>
@@ -33713,7 +33718,7 @@
       </w:pPr>
     </w:lvl>
   </w:abstractNum>
-  <w:abstractNum w:abstractNumId="24" w15:restartNumberingAfterBreak="0">
+  <w:abstractNum w:abstractNumId="25" w15:restartNumberingAfterBreak="0">
     <w:nsid w:val="4E832B7B"/>
     <w:multiLevelType w:val="hybridMultilevel"/>
     <w:tmpl w:val="AB4AC15E"/>
@@ -33826,7 +33831,7 @@
       </w:rPr>
     </w:lvl>
   </w:abstractNum>
-  <w:abstractNum w:abstractNumId="25" w15:restartNumberingAfterBreak="0">
+  <w:abstractNum w:abstractNumId="26" w15:restartNumberingAfterBreak="0">
     <w:nsid w:val="4EEC359B"/>
     <w:multiLevelType w:val="hybridMultilevel"/>
     <w:tmpl w:val="C31A3F00"/>
@@ -33912,7 +33917,7 @@
       </w:pPr>
     </w:lvl>
   </w:abstractNum>
-  <w:abstractNum w:abstractNumId="26" w15:restartNumberingAfterBreak="0">
+  <w:abstractNum w:abstractNumId="27" w15:restartNumberingAfterBreak="0">
     <w:nsid w:val="5269FFC3"/>
     <w:multiLevelType w:val="hybridMultilevel"/>
     <w:tmpl w:val="AD365C7A"/>
@@ -34025,7 +34030,7 @@
       </w:rPr>
     </w:lvl>
   </w:abstractNum>
-  <w:abstractNum w:abstractNumId="27" w15:restartNumberingAfterBreak="0">
+  <w:abstractNum w:abstractNumId="28" w15:restartNumberingAfterBreak="0">
     <w:nsid w:val="54DE5A27"/>
     <w:multiLevelType w:val="hybridMultilevel"/>
     <w:tmpl w:val="EAD6B1CC"/>
@@ -34138,7 +34143,7 @@
       </w:rPr>
     </w:lvl>
   </w:abstractNum>
-  <w:abstractNum w:abstractNumId="28" w15:restartNumberingAfterBreak="0">
+  <w:abstractNum w:abstractNumId="29" w15:restartNumberingAfterBreak="0">
     <w:nsid w:val="5D4FDEF5"/>
     <w:multiLevelType w:val="hybridMultilevel"/>
     <w:tmpl w:val="A1805BBA"/>
@@ -34251,7 +34256,7 @@
       </w:rPr>
     </w:lvl>
   </w:abstractNum>
-  <w:abstractNum w:abstractNumId="29" w15:restartNumberingAfterBreak="0">
+  <w:abstractNum w:abstractNumId="30" w15:restartNumberingAfterBreak="0">
     <w:nsid w:val="631075C2"/>
     <w:multiLevelType w:val="hybridMultilevel"/>
     <w:tmpl w:val="39141994"/>
@@ -34364,7 +34369,7 @@
       </w:rPr>
     </w:lvl>
   </w:abstractNum>
-  <w:abstractNum w:abstractNumId="30" w15:restartNumberingAfterBreak="0">
+  <w:abstractNum w:abstractNumId="31" w15:restartNumberingAfterBreak="0">
     <w:nsid w:val="6B2F4279"/>
     <w:multiLevelType w:val="hybridMultilevel"/>
     <w:tmpl w:val="02DAA17C"/>
@@ -34477,7 +34482,7 @@
       </w:rPr>
     </w:lvl>
   </w:abstractNum>
-  <w:abstractNum w:abstractNumId="31" w15:restartNumberingAfterBreak="0">
+  <w:abstractNum w:abstractNumId="32" w15:restartNumberingAfterBreak="0">
     <w:nsid w:val="6FB169AC"/>
     <w:multiLevelType w:val="hybridMultilevel"/>
     <w:tmpl w:val="BB7CFBF2"/>
@@ -34590,7 +34595,7 @@
       </w:rPr>
     </w:lvl>
   </w:abstractNum>
-  <w:abstractNum w:abstractNumId="32" w15:restartNumberingAfterBreak="0">
+  <w:abstractNum w:abstractNumId="33" w15:restartNumberingAfterBreak="0">
     <w:nsid w:val="710F7E0D"/>
     <w:multiLevelType w:val="hybridMultilevel"/>
     <w:tmpl w:val="BCBE4F20"/>
@@ -34703,7 +34708,7 @@
       </w:rPr>
     </w:lvl>
   </w:abstractNum>
-  <w:abstractNum w:abstractNumId="33" w15:restartNumberingAfterBreak="0">
+  <w:abstractNum w:abstractNumId="34" w15:restartNumberingAfterBreak="0">
     <w:nsid w:val="77E905D3"/>
     <w:multiLevelType w:val="hybridMultilevel"/>
     <w:tmpl w:val="AFE8E0B2"/>
@@ -34816,7 +34821,7 @@
       </w:rPr>
     </w:lvl>
   </w:abstractNum>
-  <w:abstractNum w:abstractNumId="34" w15:restartNumberingAfterBreak="0">
+  <w:abstractNum w:abstractNumId="35" w15:restartNumberingAfterBreak="0">
     <w:nsid w:val="798B18EC"/>
     <w:multiLevelType w:val="hybridMultilevel"/>
     <w:tmpl w:val="FFFFFFFF"/>
@@ -34929,7 +34934,7 @@
       </w:rPr>
     </w:lvl>
   </w:abstractNum>
-  <w:abstractNum w:abstractNumId="35" w15:restartNumberingAfterBreak="0">
+  <w:abstractNum w:abstractNumId="36" w15:restartNumberingAfterBreak="0">
     <w:nsid w:val="79A50D7B"/>
     <w:multiLevelType w:val="hybridMultilevel"/>
     <w:tmpl w:val="9FEA6CD8"/>
@@ -35042,7 +35047,7 @@
       </w:rPr>
     </w:lvl>
   </w:abstractNum>
-  <w:abstractNum w:abstractNumId="36" w15:restartNumberingAfterBreak="0">
+  <w:abstractNum w:abstractNumId="37" w15:restartNumberingAfterBreak="0">
     <w:nsid w:val="7D521797"/>
     <w:multiLevelType w:val="multilevel"/>
     <w:tmpl w:val="74AECB76"/>
@@ -35165,13 +35170,13 @@
     <w:abstractNumId w:val="11"/>
   </w:num>
   <w:num w:numId="4" w16cid:durableId="187791695">
-    <w:abstractNumId w:val="36"/>
+    <w:abstractNumId w:val="37"/>
   </w:num>
   <w:num w:numId="5" w16cid:durableId="1215581251">
-    <w:abstractNumId w:val="22"/>
+    <w:abstractNumId w:val="23"/>
   </w:num>
   <w:num w:numId="6" w16cid:durableId="1321889178">
-    <w:abstractNumId w:val="26"/>
+    <w:abstractNumId w:val="27"/>
   </w:num>
   <w:num w:numId="7" w16cid:durableId="95096440">
     <w:abstractNumId w:val="8"/>
@@ -35186,28 +35191,28 @@
     <w:abstractNumId w:val="3"/>
   </w:num>
   <w:num w:numId="11" w16cid:durableId="1583177258">
-    <w:abstractNumId w:val="23"/>
+    <w:abstractNumId w:val="24"/>
   </w:num>
   <w:num w:numId="12" w16cid:durableId="1769427077">
     <w:abstractNumId w:val="9"/>
   </w:num>
   <w:num w:numId="13" w16cid:durableId="181479269">
-    <w:abstractNumId w:val="27"/>
+    <w:abstractNumId w:val="28"/>
   </w:num>
   <w:num w:numId="14" w16cid:durableId="143552228">
     <w:abstractNumId w:val="16"/>
   </w:num>
   <w:num w:numId="15" w16cid:durableId="910117869">
-    <w:abstractNumId w:val="28"/>
+    <w:abstractNumId w:val="29"/>
   </w:num>
   <w:num w:numId="16" w16cid:durableId="1417675073">
-    <w:abstractNumId w:val="29"/>
+    <w:abstractNumId w:val="30"/>
   </w:num>
   <w:num w:numId="17" w16cid:durableId="2044473338">
-    <w:abstractNumId w:val="25"/>
+    <w:abstractNumId w:val="26"/>
   </w:num>
   <w:num w:numId="18" w16cid:durableId="415442121">
-    <w:abstractNumId w:val="30"/>
+    <w:abstractNumId w:val="31"/>
   </w:num>
   <w:num w:numId="19" w16cid:durableId="638652789">
     <w:abstractNumId w:val="12"/>
@@ -35216,10 +35221,10 @@
     <w:abstractNumId w:val="5"/>
   </w:num>
   <w:num w:numId="21" w16cid:durableId="548883749">
-    <w:abstractNumId w:val="35"/>
+    <w:abstractNumId w:val="36"/>
   </w:num>
   <w:num w:numId="22" w16cid:durableId="1546327978">
-    <w:abstractNumId w:val="33"/>
+    <w:abstractNumId w:val="34"/>
   </w:num>
   <w:num w:numId="23" w16cid:durableId="16928166">
     <w:abstractNumId w:val="21"/>
@@ -35228,7 +35233,7 @@
     <w:abstractNumId w:val="14"/>
   </w:num>
   <w:num w:numId="25" w16cid:durableId="1072240148">
-    <w:abstractNumId w:val="32"/>
+    <w:abstractNumId w:val="33"/>
   </w:num>
   <w:num w:numId="26" w16cid:durableId="649670156">
     <w:abstractNumId w:val="19"/>
@@ -35243,7 +35248,7 @@
     <w:abstractNumId w:val="7"/>
   </w:num>
   <w:num w:numId="30" w16cid:durableId="1783113473">
-    <w:abstractNumId w:val="31"/>
+    <w:abstractNumId w:val="32"/>
   </w:num>
   <w:num w:numId="31" w16cid:durableId="1482426452">
     <w:abstractNumId w:val="10"/>
@@ -35252,13 +35257,13 @@
     <w:abstractNumId w:val="20"/>
   </w:num>
   <w:num w:numId="33" w16cid:durableId="235634188">
-    <w:abstractNumId w:val="34"/>
+    <w:abstractNumId w:val="35"/>
   </w:num>
   <w:num w:numId="34" w16cid:durableId="439689558">
     <w:abstractNumId w:val="15"/>
   </w:num>
   <w:num w:numId="35" w16cid:durableId="2068986448">
-    <w:abstractNumId w:val="24"/>
+    <w:abstractNumId w:val="25"/>
   </w:num>
   <w:num w:numId="36" w16cid:durableId="761341064">
     <w:abstractNumId w:val="11"/>
@@ -35277,6 +35282,9 @@
   </w:num>
   <w:num w:numId="39" w16cid:durableId="107043830">
     <w:abstractNumId w:val="13"/>
+  </w:num>
+  <w:num w:numId="40" w16cid:durableId="444351350">
+    <w:abstractNumId w:val="22"/>
   </w:num>
 </w:numbering>
 </file>

</xml_diff>